<commit_message>
Attualização com nome e endereço.
</commit_message>
<xml_diff>
--- a/Proposta/LEVANTAMENTO PRELIMINAR  Imperium -Tia Guilherme.docx
+++ b/Proposta/LEVANTAMENTO PRELIMINAR  Imperium -Tia Guilherme.docx
@@ -264,7 +264,7 @@
           <w:sz w:val="28"/>
           <w:szCs w:val="28"/>
         </w:rPr>
-        <w:t>Nome do Cliente</w:t>
+        <w:t>Maria Abadia Frutuoso Trindade</w:t>
       </w:r>
     </w:p>
     <w:p>
@@ -293,8 +293,10 @@
           <w:sz w:val="28"/>
           <w:szCs w:val="28"/>
         </w:rPr>
-        <w:t>Endereço do cliente</w:t>
-      </w:r>
+        <w:t>Fazenda S João – CEP 72979-971</w:t>
+      </w:r>
+      <w:bookmarkStart w:id="0" w:name="_GoBack"/>
+      <w:bookmarkEnd w:id="0"/>
     </w:p>
     <w:p>
       <w:pPr>
@@ -518,21 +520,12 @@
           <w:rFonts w:ascii="Arial" w:hAnsi="Arial" w:cs="Arial"/>
         </w:rPr>
       </w:pPr>
-      <w:proofErr w:type="spellStart"/>
       <w:r>
         <w:rPr>
           <w:rFonts w:ascii="Arial" w:hAnsi="Arial" w:cs="Arial"/>
           <w:b/>
         </w:rPr>
-        <w:t>Imperium</w:t>
-      </w:r>
-      <w:proofErr w:type="spellEnd"/>
-      <w:r>
-        <w:rPr>
-          <w:rFonts w:ascii="Arial" w:hAnsi="Arial" w:cs="Arial"/>
-          <w:b/>
-        </w:rPr>
-        <w:t xml:space="preserve"> Engenharia Sustentável Ltda</w:t>
+        <w:t>Imperium Engenharia Sustentável Ltda</w:t>
       </w:r>
       <w:r>
         <w:rPr>
@@ -675,23 +668,7 @@
           <w:rFonts w:ascii="Arial" w:hAnsi="Arial" w:cs="Arial"/>
           <w:bCs/>
         </w:rPr>
-        <w:t xml:space="preserve"> rede – </w:t>
-      </w:r>
-      <w:proofErr w:type="spellStart"/>
-      <w:r>
-        <w:rPr>
-          <w:rFonts w:ascii="Arial" w:hAnsi="Arial" w:cs="Arial"/>
-          <w:bCs/>
-        </w:rPr>
-        <w:t>On</w:t>
-      </w:r>
-      <w:proofErr w:type="spellEnd"/>
-      <w:r>
-        <w:rPr>
-          <w:rFonts w:ascii="Arial" w:hAnsi="Arial" w:cs="Arial"/>
-          <w:bCs/>
-        </w:rPr>
-        <w:t xml:space="preserve"> Grid (com registro de ART no CREA/DF), com dimensionamento da potência do sistema, aprovação do processo junto a concessionaria (projeto, vistoria e troca do medidor), fornecimento e instalação de todos os equipamentos/componentes necessários, conforme especificações constantes nest</w:t>
+        <w:t xml:space="preserve"> rede – On Grid (com registro de ART no CREA/DF), com dimensionamento da potência do sistema, aprovação do processo junto a concessionaria (projeto, vistoria e troca do medidor), fornecimento e instalação de todos os equipamentos/componentes necessários, conforme especificações constantes nest</w:t>
       </w:r>
       <w:r>
         <w:rPr>
@@ -1278,43 +1255,7 @@
           <w:sz w:val="24"/>
           <w:szCs w:val="24"/>
         </w:rPr>
-        <w:t xml:space="preserve">O sistema também conta com o </w:t>
-      </w:r>
-      <w:proofErr w:type="spellStart"/>
-      <w:r>
-        <w:rPr>
-          <w:rFonts w:ascii="Arial" w:hAnsi="Arial" w:cs="Arial"/>
-          <w:sz w:val="24"/>
-          <w:szCs w:val="24"/>
-        </w:rPr>
-        <w:t>stringbox</w:t>
-      </w:r>
-      <w:proofErr w:type="spellEnd"/>
-      <w:r>
-        <w:rPr>
-          <w:rFonts w:ascii="Arial" w:hAnsi="Arial" w:cs="Arial"/>
-          <w:sz w:val="24"/>
-          <w:szCs w:val="24"/>
-        </w:rPr>
-        <w:t xml:space="preserve">, que é um quadro elétrico de proteção, um sistema </w:t>
-      </w:r>
-      <w:proofErr w:type="spellStart"/>
-      <w:r>
-        <w:rPr>
-          <w:rFonts w:ascii="Arial" w:hAnsi="Arial" w:cs="Arial"/>
-          <w:sz w:val="24"/>
-          <w:szCs w:val="24"/>
-        </w:rPr>
-        <w:t>anti-surto</w:t>
-      </w:r>
-      <w:proofErr w:type="spellEnd"/>
-      <w:r>
-        <w:rPr>
-          <w:rFonts w:ascii="Arial" w:hAnsi="Arial" w:cs="Arial"/>
-          <w:sz w:val="24"/>
-          <w:szCs w:val="24"/>
-        </w:rPr>
-        <w:t xml:space="preserve"> e monitoramento remoto.</w:t>
+        <w:t>O sistema também conta com o stringbox, que é um quadro elétrico de proteção, um sistema anti-surto e monitoramento remoto.</w:t>
       </w:r>
     </w:p>
     <w:p>
@@ -2259,19 +2200,8 @@
                 <w:szCs w:val="28"/>
                 <w:lang w:eastAsia="en-US"/>
               </w:rPr>
-              <w:t xml:space="preserve"> </w:t>
-            </w:r>
-            <w:proofErr w:type="spellStart"/>
-            <w:r>
-              <w:rPr>
-                <w:rFonts w:asciiTheme="minorHAnsi" w:hAnsiTheme="minorHAnsi" w:cstheme="minorHAnsi"/>
-                <w:sz w:val="28"/>
-                <w:szCs w:val="28"/>
-                <w:lang w:eastAsia="en-US"/>
-              </w:rPr>
-              <w:t>kWp</w:t>
-            </w:r>
-            <w:proofErr w:type="spellEnd"/>
+              <w:t xml:space="preserve"> kWp</w:t>
+            </w:r>
           </w:p>
         </w:tc>
       </w:tr>
@@ -2667,16 +2597,7 @@
                 <w:sz w:val="22"/>
                 <w:szCs w:val="22"/>
               </w:rPr>
-              <w:t>32,52</w:t>
-            </w:r>
-            <w:r>
-              <w:rPr>
-                <w:rFonts w:ascii="Calibri" w:hAnsi="Calibri" w:cs="Calibri"/>
-                <w:color w:val="000000"/>
-                <w:sz w:val="22"/>
-                <w:szCs w:val="22"/>
-              </w:rPr>
-              <w:t xml:space="preserve"> </w:t>
+              <w:t xml:space="preserve">32,52 </w:t>
             </w:r>
             <w:r>
               <w:rPr>
@@ -2735,16 +2656,7 @@
                 <w:sz w:val="22"/>
                 <w:szCs w:val="22"/>
               </w:rPr>
-              <w:t>325,2</w:t>
-            </w:r>
-            <w:r>
-              <w:rPr>
-                <w:rFonts w:ascii="Calibri" w:hAnsi="Calibri" w:cs="Calibri"/>
-                <w:color w:val="000000"/>
-                <w:sz w:val="22"/>
-                <w:szCs w:val="22"/>
-              </w:rPr>
-              <w:t xml:space="preserve"> </w:t>
+              <w:t xml:space="preserve">325,2 </w:t>
             </w:r>
             <w:r>
               <w:rPr>
@@ -2831,16 +2743,7 @@
                 <w:sz w:val="22"/>
                 <w:szCs w:val="22"/>
               </w:rPr>
-              <w:t>162,6</w:t>
-            </w:r>
-            <w:r>
-              <w:rPr>
-                <w:rFonts w:ascii="Calibri" w:hAnsi="Calibri" w:cs="Calibri"/>
-                <w:color w:val="000000"/>
-                <w:sz w:val="22"/>
-                <w:szCs w:val="22"/>
-              </w:rPr>
-              <w:t xml:space="preserve"> </w:t>
+              <w:t xml:space="preserve">162,6 </w:t>
             </w:r>
             <w:r>
               <w:rPr>
@@ -11194,8 +11097,6 @@
           <w:bCs/>
         </w:rPr>
       </w:pPr>
-      <w:bookmarkStart w:id="0" w:name="_GoBack"/>
-      <w:bookmarkEnd w:id="0"/>
     </w:p>
     <w:p>
       <w:pPr>
@@ -14509,7 +14410,7 @@
 </file>
 
 <file path=customXml/itemProps1.xml><?xml version="1.0" encoding="utf-8"?>
-<ds:datastoreItem xmlns:ds="http://schemas.openxmlformats.org/officeDocument/2006/customXml" ds:itemID="{97EC57B9-C558-4539-A333-B941959BEFC2}">
+<ds:datastoreItem xmlns:ds="http://schemas.openxmlformats.org/officeDocument/2006/customXml" ds:itemID="{F40EF2FF-F044-4A36-B186-5C79CC6DCF44}">
   <ds:schemaRefs>
     <ds:schemaRef ds:uri="http://schemas.openxmlformats.org/officeDocument/2006/bibliography"/>
   </ds:schemaRefs>

</xml_diff>